<commit_message>
new version started basic algorithms
</commit_message>
<xml_diff>
--- a/doc/Literature Review on maze exploration in the IEEE MicroMouse Competition.docx
+++ b/doc/Literature Review on maze exploration in the IEEE MicroMouse Competition.docx
@@ -6,8 +6,6 @@
       <w:pPr>
         <w:pStyle w:val="Title"/>
       </w:pPr>
-      <w:bookmarkStart w:id="0" w:name="_GoBack"/>
-      <w:bookmarkEnd w:id="0"/>
       <w:r>
         <w:t xml:space="preserve">Literature Review on maze </w:t>
       </w:r>
@@ -91,23 +89,10 @@
     </w:p>
     <w:p>
       <w:r>
-        <w:t xml:space="preserve">As autonomous robots become more available in consumer products (Lawnmowers, vacuum cleaners, etc.), this competition shows the state of the art of exploration and navigation in small robots in unknown territory. With the constraints of size and cost the computing power of these robots is limited. As an example for the lower end the robot of </w:t>
-      </w:r>
-      <w:proofErr w:type="spellStart"/>
-      <w:r>
-        <w:t>Juing-Huei</w:t>
-      </w:r>
-      <w:proofErr w:type="spellEnd"/>
-      <w:r>
-        <w:t xml:space="preserve"> of </w:t>
-      </w:r>
-      <w:proofErr w:type="spellStart"/>
-      <w:r>
-        <w:t>Lunghwa</w:t>
-      </w:r>
-      <w:proofErr w:type="spellEnd"/>
-      <w:r>
-        <w:t xml:space="preserve"> Univ. of Sci. &amp; Technol., Taoyuan, Taiwan</w:t>
+        <w:t>As autonomous robots become more available in consumer products (Lawnmowers, vacuum cleaners, etc.), this competition shows the state of the art of exploration and navigation in small robots in unknown territory. With the constraints of size and cost the computing power of these robots is limited. As an example for the lower end the robot of Juing-Huei</w:t>
+      </w:r>
+      <w:r>
+        <w:t xml:space="preserve"> of Lunghwa Univ. of Sci. &amp; Technol., Taoyuan, Taiwan</w:t>
       </w:r>
       <w:r>
         <w:t xml:space="preserve"> is 16 bit fix point 40MHZ CPU and 8KB f memory</w:t>
@@ -239,27 +224,17 @@
         <w:t>g</w:t>
       </w:r>
       <w:r>
-        <w:t xml:space="preserve"> </w:t>
-      </w:r>
-      <w:proofErr w:type="spellStart"/>
-      <w:r>
-        <w:t>B</w:t>
+        <w:t xml:space="preserve"> B</w:t>
       </w:r>
       <w:r>
         <w:t>eng</w:t>
       </w:r>
-      <w:proofErr w:type="spellEnd"/>
-      <w:r>
-        <w:t xml:space="preserve"> </w:t>
-      </w:r>
-      <w:proofErr w:type="spellStart"/>
-      <w:r>
-        <w:t>K</w:t>
+      <w:r>
+        <w:t xml:space="preserve"> K</w:t>
       </w:r>
       <w:r>
         <w:t>iat</w:t>
       </w:r>
-      <w:proofErr w:type="spellEnd"/>
       <w:r>
         <w:t xml:space="preserve"> </w:t>
       </w:r>
@@ -267,16 +242,8 @@
         <w:rPr>
           <w:rStyle w:val="st"/>
         </w:rPr>
-        <w:t xml:space="preserve">from Ngee Ann Polytechnic, </w:t>
-      </w:r>
-      <w:proofErr w:type="spellStart"/>
-      <w:r>
-        <w:rPr>
-          <w:rStyle w:val="st"/>
-        </w:rPr>
-        <w:t>Singapre</w:t>
-      </w:r>
-      <w:proofErr w:type="spellEnd"/>
+        <w:t>from Ngee Ann Polytechnic, Singapre</w:t>
+      </w:r>
       <w:r>
         <w:t xml:space="preserve"> </w:t>
       </w:r>
@@ -374,12 +341,49 @@
     </w:p>
     <w:p>
       <w:pPr>
+        <w:pStyle w:val="Heading1"/>
+      </w:pPr>
+      <w:r>
+        <w:t>Basic Algorithms</w:t>
+      </w:r>
+    </w:p>
+    <w:p>
+      <w:pPr>
+        <w:pStyle w:val="Heading2"/>
+      </w:pPr>
+      <w:r>
+        <w:t>Wall Followers</w:t>
+      </w:r>
+    </w:p>
+    <w:p>
+      <w:r>
+        <w:t xml:space="preserve">The left and right wall followers are mentioned in a few papers. The wall followers were used and won in the first completion in 1979. After this the rules were changed to make it impossible </w:t>
+      </w:r>
+      <w:r>
+        <w:t>for stupid wall followers to find the goal.</w:t>
+      </w:r>
+      <w:r>
+        <w:fldChar w:fldCharType="begin"/>
+      </w:r>
+      <w:r>
+        <w:instrText xml:space="preserve"> ADDIN EN.CITE &lt;EndNote&gt;&lt;Cite&gt;&lt;Author&gt;Micromouse-online&lt;/Author&gt;&lt;Year&gt;2015&lt;/Year&gt;&lt;IDText&gt;History - Micromouse Online&lt;/IDText&gt;&lt;DisplayText&gt;(Micromouse-online 2015)&lt;/DisplayText&gt;&lt;record&gt;&lt;urls&gt;&lt;related-urls&gt;&lt;url&gt;http://www.micromouseonline.com/micromouse-book/history/&lt;/url&gt;&lt;/related-urls&gt;&lt;/urls&gt;&lt;titles&gt;&lt;title&gt;History - Micromouse Online&lt;/title&gt;&lt;/titles&gt;&lt;contributors&gt;&lt;authors&gt;&lt;author&gt;Micromouse-online&lt;/author&gt;&lt;/authors&gt;&lt;/contributors&gt;&lt;added-date format="utc"&gt;1447852822&lt;/added-date&gt;&lt;ref-type name="Web Page"&gt;12&lt;/ref-type&gt;&lt;dates&gt;&lt;year&gt;2015&lt;/year&gt;&lt;/dates&gt;&lt;rec-number&gt;45&lt;/rec-number&gt;&lt;last-updated-date format="utc"&gt;1447852822&lt;/last-updated-date&gt;&lt;/record&gt;&lt;/Cite&gt;&lt;/EndNote&gt;</w:instrText>
+      </w:r>
+      <w:r>
+        <w:fldChar w:fldCharType="separate"/>
+      </w:r>
+      <w:r>
         <w:rPr>
-          <w:rFonts w:asciiTheme="majorHAnsi" w:eastAsiaTheme="majorEastAsia" w:hAnsiTheme="majorHAnsi" w:cstheme="majorBidi"/>
-          <w:sz w:val="32"/>
-          <w:szCs w:val="32"/>
+          <w:noProof/>
         </w:rPr>
-      </w:pPr>
+        <w:t>(Micromouse-online 2015)</w:t>
+      </w:r>
+      <w:r>
+        <w:fldChar w:fldCharType="end"/>
+      </w:r>
+    </w:p>
+    <w:p>
+      <w:bookmarkStart w:id="0" w:name="_GoBack"/>
+      <w:bookmarkEnd w:id="0"/>
       <w:r>
         <w:br w:type="page"/>
       </w:r>
@@ -411,6 +415,7 @@
       <w:r>
         <w:fldChar w:fldCharType="separate"/>
       </w:r>
+      <w:bookmarkStart w:id="1" w:name="_ENREF_1"/>
       <w:r>
         <w:t xml:space="preserve">Foundation, N.-N. T. (2015) </w:t>
       </w:r>
@@ -421,9 +426,21 @@
         <w:t>Foundation-Half-Size Micromouse2010 rules</w:t>
       </w:r>
       <w:r>
-        <w:t xml:space="preserve"> [online], available: http://www.ntf.or.jp/mouse/micromouse2010/rulehalf-EN.html [accessed.</w:t>
-      </w:r>
-    </w:p>
+        <w:t xml:space="preserve"> [online], available: </w:t>
+      </w:r>
+      <w:hyperlink r:id="rId4" w:history="1">
+        <w:r>
+          <w:rPr>
+            <w:rStyle w:val="Hyperlink"/>
+          </w:rPr>
+          <w:t>http://www.ntf.or.jp/mouse/micromouse2010/rulehalf-EN.html</w:t>
+        </w:r>
+      </w:hyperlink>
+      <w:r>
+        <w:t xml:space="preserve"> [accessed.</w:t>
+      </w:r>
+    </w:p>
+    <w:bookmarkEnd w:id="1"/>
     <w:p>
       <w:pPr>
         <w:pStyle w:val="EndNoteBibliography"/>
@@ -435,6 +452,7 @@
         <w:pStyle w:val="EndNoteBibliography"/>
         <w:ind w:left="720" w:hanging="720"/>
       </w:pPr>
+      <w:bookmarkStart w:id="2" w:name="_ENREF_2"/>
       <w:r>
         <w:t xml:space="preserve">Juing-Huei, S., Hsin-Hsiung, H. and Chyi-Shyong, L. (2014) 'A simple and efficient diagonal maze-solver for micromouse contests and intelligent mobile robot education', in </w:t>
       </w:r>
@@ -448,6 +466,7 @@
         <w:t>, May 31 2014-June 2 2014, 2407-2411.</w:t>
       </w:r>
     </w:p>
+    <w:bookmarkEnd w:id="2"/>
     <w:p>
       <w:pPr>
         <w:pStyle w:val="EndNoteBibliography"/>
@@ -459,6 +478,7 @@
         <w:pStyle w:val="EndNoteBibliography"/>
         <w:ind w:left="720" w:hanging="720"/>
       </w:pPr>
+      <w:bookmarkStart w:id="3" w:name="_ENREF_3"/>
       <w:r>
         <w:t xml:space="preserve">Kiat, N. B. (2015) </w:t>
       </w:r>
@@ -472,6 +492,7 @@
         <w:t xml:space="preserve"> [online], available: https://sites.google.com/site/ngbengkiat/Downhome/Topic1/min7 [accessed.</w:t>
       </w:r>
     </w:p>
+    <w:bookmarkEnd w:id="3"/>
     <w:p>
       <w:pPr>
         <w:pStyle w:val="EndNoteBibliography"/>
@@ -483,6 +504,44 @@
         <w:pStyle w:val="EndNoteBibliography"/>
         <w:ind w:left="720" w:hanging="720"/>
       </w:pPr>
+      <w:bookmarkStart w:id="4" w:name="_ENREF_4"/>
+      <w:r>
+        <w:t xml:space="preserve">Micromouse-online (2015) </w:t>
+      </w:r>
+      <w:r>
+        <w:rPr>
+          <w:i/>
+        </w:rPr>
+        <w:t>History - Micromouse Online</w:t>
+      </w:r>
+      <w:r>
+        <w:t xml:space="preserve"> [online], available: </w:t>
+      </w:r>
+      <w:hyperlink r:id="rId5" w:history="1">
+        <w:r>
+          <w:rPr>
+            <w:rStyle w:val="Hyperlink"/>
+          </w:rPr>
+          <w:t>http://www.micromouseonline.com/micromouse-book/history/</w:t>
+        </w:r>
+      </w:hyperlink>
+      <w:r>
+        <w:t xml:space="preserve"> [accessed.</w:t>
+      </w:r>
+    </w:p>
+    <w:bookmarkEnd w:id="4"/>
+    <w:p>
+      <w:pPr>
+        <w:pStyle w:val="EndNoteBibliography"/>
+        <w:spacing w:after="0"/>
+      </w:pPr>
+    </w:p>
+    <w:p>
+      <w:pPr>
+        <w:pStyle w:val="EndNoteBibliography"/>
+        <w:ind w:left="720" w:hanging="720"/>
+      </w:pPr>
+      <w:bookmarkStart w:id="5" w:name="_ENREF_5"/>
       <w:r>
         <w:t xml:space="preserve">University of California, L. A. C. (2015) </w:t>
       </w:r>
@@ -493,9 +552,21 @@
         <w:t>2015-All-America-Micromouse-Competition-Rules - 2015-All-America-Micromouse-Competition-Rules.pdf</w:t>
       </w:r>
       <w:r>
-        <w:t xml:space="preserve"> [online], available: http://ieeebruins.org/documents/2015-All-America-Micromouse-Competition-Rules.pdf [accessed.</w:t>
-      </w:r>
-    </w:p>
+        <w:t xml:space="preserve"> [online], available: </w:t>
+      </w:r>
+      <w:hyperlink r:id="rId6" w:history="1">
+        <w:r>
+          <w:rPr>
+            <w:rStyle w:val="Hyperlink"/>
+          </w:rPr>
+          <w:t>http://ieeebruins.org/documents/2015-All-America-Micromouse-Competition-Rules.pdf</w:t>
+        </w:r>
+      </w:hyperlink>
+      <w:r>
+        <w:t xml:space="preserve"> [accessed.</w:t>
+      </w:r>
+    </w:p>
+    <w:bookmarkEnd w:id="5"/>
     <w:p>
       <w:pPr>
         <w:pStyle w:val="EndNoteBibliography"/>
@@ -935,10 +1006,31 @@
       <w:szCs w:val="32"/>
     </w:rPr>
   </w:style>
+  <w:style w:type="paragraph" w:styleId="Heading2">
+    <w:name w:val="heading 2"/>
+    <w:basedOn w:val="Normal"/>
+    <w:next w:val="Normal"/>
+    <w:link w:val="Heading2Char"/>
+    <w:uiPriority w:val="9"/>
+    <w:unhideWhenUsed/>
+    <w:qFormat/>
+    <w:rsid w:val="00537FF0"/>
+    <w:pPr>
+      <w:keepNext/>
+      <w:keepLines/>
+      <w:spacing w:before="40" w:after="0"/>
+      <w:outlineLvl w:val="1"/>
+    </w:pPr>
+    <w:rPr>
+      <w:rFonts w:asciiTheme="majorHAnsi" w:eastAsiaTheme="majorEastAsia" w:hAnsiTheme="majorHAnsi" w:cstheme="majorBidi"/>
+      <w:color w:val="2E74B5" w:themeColor="accent1" w:themeShade="BF"/>
+      <w:sz w:val="26"/>
+      <w:szCs w:val="26"/>
+    </w:rPr>
+  </w:style>
   <w:style w:type="character" w:default="1" w:styleId="DefaultParagraphFont">
     <w:name w:val="Default Paragraph Font"/>
     <w:uiPriority w:val="1"/>
-    <w:semiHidden/>
     <w:unhideWhenUsed/>
   </w:style>
   <w:style w:type="table" w:default="1" w:styleId="TableNormal">
@@ -1136,6 +1228,19 @@
     <w:name w:val="st"/>
     <w:basedOn w:val="DefaultParagraphFont"/>
     <w:rsid w:val="007E7AB7"/>
+  </w:style>
+  <w:style w:type="character" w:customStyle="1" w:styleId="Heading2Char">
+    <w:name w:val="Heading 2 Char"/>
+    <w:basedOn w:val="DefaultParagraphFont"/>
+    <w:link w:val="Heading2"/>
+    <w:uiPriority w:val="9"/>
+    <w:rsid w:val="00537FF0"/>
+    <w:rPr>
+      <w:rFonts w:asciiTheme="majorHAnsi" w:eastAsiaTheme="majorEastAsia" w:hAnsiTheme="majorHAnsi" w:cstheme="majorBidi"/>
+      <w:color w:val="2E74B5" w:themeColor="accent1" w:themeShade="BF"/>
+      <w:sz w:val="26"/>
+      <w:szCs w:val="26"/>
+    </w:rPr>
   </w:style>
 </w:styles>
 </file>

</xml_diff>